<commit_message>
anotações sobre API e desenvolvimento da pokedex
</commit_message>
<xml_diff>
--- a/Primeiras Páginas Interativas com JavaScript/09 - dominando o protocolo HTTP e integrando com a PokeAPI/anotações (parte 2).docx
+++ b/Primeiras Páginas Interativas com JavaScript/09 - dominando o protocolo HTTP e integrando com a PokeAPI/anotações (parte 2).docx
@@ -490,25 +490,21 @@
         <w:pStyle w:val="ListParagraph"/>
         <w:spacing w:line="360" w:lineRule="auto"/>
         <w:ind w:left="360"/>
-        <w:rPr>
-          <w:lang w:val="pt-BR"/>
-        </w:rPr>
-      </w:pPr>
-      <w:r>
-        <w:rPr>
-          <w:lang w:val="pt-BR"/>
-        </w:rPr>
-        <w:t>Exemplo:</w:t>
-      </w:r>
-    </w:p>
-    <w:p>
-      <w:pPr>
-        <w:pStyle w:val="ListParagraph"/>
-        <w:spacing w:line="360" w:lineRule="auto"/>
-        <w:ind w:left="360"/>
-        <w:rPr>
-          <w:lang w:val="pt-BR"/>
-        </w:rPr>
+      </w:pPr>
+      <w:proofErr w:type="spellStart"/>
+      <w:r>
+        <w:t>Exemplo</w:t>
+      </w:r>
+      <w:proofErr w:type="spellEnd"/>
+      <w:r>
+        <w:t>:</w:t>
+      </w:r>
+    </w:p>
+    <w:p>
+      <w:pPr>
+        <w:pStyle w:val="ListParagraph"/>
+        <w:spacing w:line="360" w:lineRule="auto"/>
+        <w:ind w:left="360"/>
       </w:pPr>
     </w:p>
     <w:p>
@@ -1301,91 +1297,149 @@
         <w:pStyle w:val="ListParagraph"/>
         <w:spacing w:line="360" w:lineRule="auto"/>
         <w:ind w:left="360"/>
-      </w:pPr>
-      <w:proofErr w:type="spellStart"/>
-      <w:r>
-        <w:t>Exemplo</w:t>
-      </w:r>
-      <w:proofErr w:type="spellEnd"/>
-      <w:r>
-        <w:t>:</w:t>
-      </w:r>
-    </w:p>
-    <w:p>
-      <w:pPr>
-        <w:pStyle w:val="ListParagraph"/>
-        <w:spacing w:line="360" w:lineRule="auto"/>
-        <w:ind w:left="360"/>
-      </w:pPr>
-    </w:p>
-    <w:p>
-      <w:pPr>
-        <w:pStyle w:val="ListParagraph"/>
-        <w:spacing w:line="360" w:lineRule="auto"/>
-        <w:ind w:left="360"/>
-      </w:pPr>
-      <w:r>
-        <w:t>try {</w:t>
-      </w:r>
-    </w:p>
-    <w:p>
-      <w:pPr>
-        <w:pStyle w:val="ListParagraph"/>
-        <w:spacing w:line="360" w:lineRule="auto"/>
-        <w:ind w:left="360"/>
-      </w:pPr>
-      <w:r>
+        <w:rPr>
+          <w:lang w:val="pt-BR"/>
+        </w:rPr>
+      </w:pPr>
+      <w:r>
+        <w:rPr>
+          <w:lang w:val="pt-BR"/>
+        </w:rPr>
+        <w:t>Exemplo:</w:t>
+      </w:r>
+    </w:p>
+    <w:p>
+      <w:pPr>
+        <w:pStyle w:val="ListParagraph"/>
+        <w:spacing w:line="360" w:lineRule="auto"/>
+        <w:ind w:left="360"/>
+        <w:rPr>
+          <w:lang w:val="pt-BR"/>
+        </w:rPr>
+      </w:pPr>
+    </w:p>
+    <w:p>
+      <w:pPr>
+        <w:pStyle w:val="ListParagraph"/>
+        <w:spacing w:line="360" w:lineRule="auto"/>
+        <w:ind w:left="360"/>
+        <w:rPr>
+          <w:lang w:val="pt-BR"/>
+        </w:rPr>
+      </w:pPr>
+      <w:proofErr w:type="spellStart"/>
+      <w:r>
+        <w:rPr>
+          <w:lang w:val="pt-BR"/>
+        </w:rPr>
+        <w:t>try</w:t>
+      </w:r>
+      <w:proofErr w:type="spellEnd"/>
+      <w:r>
+        <w:rPr>
+          <w:lang w:val="pt-BR"/>
+        </w:rPr>
+        <w:t xml:space="preserve"> {</w:t>
+      </w:r>
+    </w:p>
+    <w:p>
+      <w:pPr>
+        <w:pStyle w:val="ListParagraph"/>
+        <w:spacing w:line="360" w:lineRule="auto"/>
+        <w:ind w:left="360"/>
+        <w:rPr>
+          <w:lang w:val="pt-BR"/>
+        </w:rPr>
+      </w:pPr>
+      <w:r>
+        <w:rPr>
+          <w:lang w:val="pt-BR"/>
+        </w:rPr>
         <w:tab/>
-      </w:r>
-      <w:proofErr w:type="spellStart"/>
-      <w:r>
-        <w:t>faz</w:t>
-      </w:r>
-      <w:proofErr w:type="spellEnd"/>
-      <w:r>
-        <w:t xml:space="preserve"> algo </w:t>
-      </w:r>
-    </w:p>
-    <w:p>
-      <w:pPr>
-        <w:pStyle w:val="ListParagraph"/>
-        <w:spacing w:line="360" w:lineRule="auto"/>
-        <w:ind w:left="360"/>
-      </w:pPr>
-      <w:r>
-        <w:t>} catch(error) {</w:t>
-      </w:r>
-    </w:p>
-    <w:p>
-      <w:pPr>
-        <w:pStyle w:val="ListParagraph"/>
-        <w:spacing w:line="360" w:lineRule="auto"/>
-        <w:ind w:left="360"/>
-      </w:pPr>
-      <w:r>
+        <w:t xml:space="preserve">faz algo </w:t>
+      </w:r>
+    </w:p>
+    <w:p>
+      <w:pPr>
+        <w:pStyle w:val="ListParagraph"/>
+        <w:spacing w:line="360" w:lineRule="auto"/>
+        <w:ind w:left="360"/>
+        <w:rPr>
+          <w:lang w:val="pt-BR"/>
+        </w:rPr>
+      </w:pPr>
+      <w:r>
+        <w:rPr>
+          <w:lang w:val="pt-BR"/>
+        </w:rPr>
+        <w:t>} catch(</w:t>
+      </w:r>
+      <w:proofErr w:type="spellStart"/>
+      <w:r>
+        <w:rPr>
+          <w:lang w:val="pt-BR"/>
+        </w:rPr>
+        <w:t>error</w:t>
+      </w:r>
+      <w:proofErr w:type="spellEnd"/>
+      <w:r>
+        <w:rPr>
+          <w:lang w:val="pt-BR"/>
+        </w:rPr>
+        <w:t>) {</w:t>
+      </w:r>
+    </w:p>
+    <w:p>
+      <w:pPr>
+        <w:pStyle w:val="ListParagraph"/>
+        <w:spacing w:line="360" w:lineRule="auto"/>
+        <w:ind w:left="360"/>
+        <w:rPr>
+          <w:lang w:val="pt-BR"/>
+        </w:rPr>
+      </w:pPr>
+      <w:r>
+        <w:rPr>
+          <w:lang w:val="pt-BR"/>
+        </w:rPr>
         <w:tab/>
-        <w:t xml:space="preserve">para </w:t>
-      </w:r>
-      <w:proofErr w:type="spellStart"/>
-      <w:r>
-        <w:t>erros</w:t>
-      </w:r>
-      <w:proofErr w:type="spellEnd"/>
-      <w:r>
+        <w:t xml:space="preserve">para erros </w:t>
+      </w:r>
+    </w:p>
+    <w:p>
+      <w:pPr>
+        <w:pStyle w:val="ListParagraph"/>
+        <w:spacing w:line="360" w:lineRule="auto"/>
+        <w:ind w:left="360"/>
+        <w:rPr>
+          <w:lang w:val="pt-BR"/>
+        </w:rPr>
+      </w:pPr>
+      <w:r>
+        <w:rPr>
+          <w:lang w:val="pt-BR"/>
+        </w:rPr>
+        <w:t>}</w:t>
+      </w:r>
+      <w:r>
+        <w:rPr>
+          <w:lang w:val="pt-BR"/>
+        </w:rPr>
         <w:t xml:space="preserve"> </w:t>
       </w:r>
-    </w:p>
-    <w:p>
-      <w:pPr>
-        <w:pStyle w:val="ListParagraph"/>
-        <w:spacing w:line="360" w:lineRule="auto"/>
-        <w:ind w:left="360"/>
-      </w:pPr>
-      <w:r>
-        <w:t>}</w:t>
-      </w:r>
-      <w:r>
-        <w:t xml:space="preserve"> finally {</w:t>
+      <w:proofErr w:type="spellStart"/>
+      <w:r>
+        <w:rPr>
+          <w:lang w:val="pt-BR"/>
+        </w:rPr>
+        <w:t>finally</w:t>
+      </w:r>
+      <w:proofErr w:type="spellEnd"/>
+      <w:r>
+        <w:rPr>
+          <w:lang w:val="pt-BR"/>
+        </w:rPr>
+        <w:t xml:space="preserve"> {</w:t>
       </w:r>
     </w:p>
     <w:p>
@@ -2043,25 +2097,21 @@
         <w:pStyle w:val="ListParagraph"/>
         <w:spacing w:line="360" w:lineRule="auto"/>
         <w:ind w:left="360"/>
-        <w:rPr>
-          <w:lang w:val="pt-BR"/>
-        </w:rPr>
-      </w:pPr>
-      <w:r>
-        <w:rPr>
-          <w:lang w:val="pt-BR"/>
-        </w:rPr>
-        <w:t>Exemplo:</w:t>
-      </w:r>
-    </w:p>
-    <w:p>
-      <w:pPr>
-        <w:pStyle w:val="ListParagraph"/>
-        <w:spacing w:line="360" w:lineRule="auto"/>
-        <w:ind w:left="360"/>
-        <w:rPr>
-          <w:lang w:val="pt-BR"/>
-        </w:rPr>
+      </w:pPr>
+      <w:proofErr w:type="spellStart"/>
+      <w:r>
+        <w:t>Exemplo</w:t>
+      </w:r>
+      <w:proofErr w:type="spellEnd"/>
+      <w:r>
+        <w:t>:</w:t>
+      </w:r>
+    </w:p>
+    <w:p>
+      <w:pPr>
+        <w:pStyle w:val="ListParagraph"/>
+        <w:spacing w:line="360" w:lineRule="auto"/>
+        <w:ind w:left="360"/>
       </w:pPr>
     </w:p>
     <w:p>
@@ -2238,10 +2288,564 @@
     <w:p>
       <w:pPr>
         <w:spacing w:line="360" w:lineRule="auto"/>
-        <w:rPr>
-          <w:lang w:val="pt-BR"/>
-        </w:rPr>
-      </w:pPr>
+        <w:ind w:firstLine="360"/>
+        <w:rPr>
+          <w:b/>
+          <w:bCs/>
+          <w:lang w:val="pt-BR"/>
+        </w:rPr>
+      </w:pPr>
+      <w:r>
+        <w:rPr>
+          <w:b/>
+          <w:bCs/>
+          <w:lang w:val="pt-BR"/>
+        </w:rPr>
+        <w:t>.</w:t>
+      </w:r>
+      <w:proofErr w:type="spellStart"/>
+      <w:r>
+        <w:rPr>
+          <w:b/>
+          <w:bCs/>
+          <w:lang w:val="pt-BR"/>
+        </w:rPr>
+        <w:t>then</w:t>
+      </w:r>
+      <w:proofErr w:type="spellEnd"/>
+      <w:r>
+        <w:rPr>
+          <w:b/>
+          <w:bCs/>
+          <w:lang w:val="pt-BR"/>
+        </w:rPr>
+        <w:t xml:space="preserve">((response) =&gt; </w:t>
+      </w:r>
+      <w:proofErr w:type="spellStart"/>
+      <w:r>
+        <w:rPr>
+          <w:b/>
+          <w:bCs/>
+          <w:lang w:val="pt-BR"/>
+        </w:rPr>
+        <w:t>response.json</w:t>
+      </w:r>
+      <w:proofErr w:type="spellEnd"/>
+      <w:r>
+        <w:rPr>
+          <w:b/>
+          <w:bCs/>
+          <w:lang w:val="pt-BR"/>
+        </w:rPr>
+        <w:t>())</w:t>
+      </w:r>
+    </w:p>
+    <w:p>
+      <w:pPr>
+        <w:spacing w:line="360" w:lineRule="auto"/>
+        <w:ind w:firstLine="360"/>
+        <w:rPr>
+          <w:b/>
+          <w:bCs/>
+          <w:lang w:val="pt-BR"/>
+        </w:rPr>
+      </w:pPr>
+    </w:p>
+    <w:p>
+      <w:pPr>
+        <w:spacing w:line="360" w:lineRule="auto"/>
+        <w:ind w:firstLine="360"/>
+        <w:rPr>
+          <w:b/>
+          <w:bCs/>
+          <w:lang w:val="pt-BR"/>
+        </w:rPr>
+      </w:pPr>
+    </w:p>
+    <w:p>
+      <w:pPr>
+        <w:spacing w:line="360" w:lineRule="auto"/>
+        <w:ind w:firstLine="360"/>
+        <w:rPr>
+          <w:b/>
+          <w:bCs/>
+          <w:lang w:val="pt-BR"/>
+        </w:rPr>
+      </w:pPr>
+    </w:p>
+    <w:p>
+      <w:pPr>
+        <w:spacing w:line="360" w:lineRule="auto"/>
+        <w:ind w:firstLine="360"/>
+        <w:rPr>
+          <w:b/>
+          <w:bCs/>
+          <w:lang w:val="pt-BR"/>
+        </w:rPr>
+      </w:pPr>
+    </w:p>
+    <w:p>
+      <w:pPr>
+        <w:spacing w:line="360" w:lineRule="auto"/>
+        <w:ind w:firstLine="360"/>
+        <w:rPr>
+          <w:b/>
+          <w:bCs/>
+          <w:lang w:val="pt-BR"/>
+        </w:rPr>
+      </w:pPr>
+    </w:p>
+    <w:p>
+      <w:pPr>
+        <w:spacing w:line="360" w:lineRule="auto"/>
+        <w:ind w:firstLine="360"/>
+        <w:rPr>
+          <w:b/>
+          <w:bCs/>
+          <w:lang w:val="pt-BR"/>
+        </w:rPr>
+      </w:pPr>
+    </w:p>
+    <w:p>
+      <w:pPr>
+        <w:pStyle w:val="ListParagraph"/>
+        <w:numPr>
+          <w:ilvl w:val="0"/>
+          <w:numId w:val="4"/>
+        </w:numPr>
+        <w:spacing w:line="360" w:lineRule="auto"/>
+        <w:ind w:left="360"/>
+        <w:rPr>
+          <w:lang w:val="pt-BR"/>
+        </w:rPr>
+      </w:pPr>
+      <w:r>
+        <w:rPr>
+          <w:lang w:val="pt-BR"/>
+        </w:rPr>
+        <w:lastRenderedPageBreak/>
+        <w:t xml:space="preserve">Para </w:t>
+      </w:r>
+      <w:proofErr w:type="spellStart"/>
+      <w:r>
+        <w:rPr>
+          <w:lang w:val="pt-BR"/>
+        </w:rPr>
+        <w:t>debuggar</w:t>
+      </w:r>
+      <w:proofErr w:type="spellEnd"/>
+      <w:r>
+        <w:rPr>
+          <w:lang w:val="pt-BR"/>
+        </w:rPr>
+        <w:t xml:space="preserve"> o código no navegador, na tela de inspeção da página entramos no Menu </w:t>
+      </w:r>
+      <w:proofErr w:type="spellStart"/>
+      <w:r>
+        <w:rPr>
+          <w:b/>
+          <w:bCs/>
+          <w:color w:val="FF0000"/>
+          <w:lang w:val="pt-BR"/>
+        </w:rPr>
+        <w:t>Sources</w:t>
+      </w:r>
+      <w:proofErr w:type="spellEnd"/>
+      <w:r>
+        <w:rPr>
+          <w:lang w:val="pt-BR"/>
+        </w:rPr>
+        <w:t xml:space="preserve"> – achamos o arquivo JS – colocamos um breakpoint em alguma linha</w:t>
+      </w:r>
+      <w:r>
+        <w:rPr>
+          <w:lang w:val="pt-BR"/>
+        </w:rPr>
+        <w:t xml:space="preserve"> e recarregamos a página</w:t>
+      </w:r>
+    </w:p>
+    <w:p>
+      <w:pPr>
+        <w:pStyle w:val="ListParagraph"/>
+        <w:numPr>
+          <w:ilvl w:val="0"/>
+          <w:numId w:val="4"/>
+        </w:numPr>
+        <w:spacing w:line="360" w:lineRule="auto"/>
+        <w:ind w:left="360"/>
+        <w:rPr>
+          <w:lang w:val="pt-BR"/>
+        </w:rPr>
+      </w:pPr>
+      <w:r>
+        <w:rPr>
+          <w:lang w:val="pt-BR"/>
+        </w:rPr>
+        <w:t xml:space="preserve">Se colocarmos a palavra </w:t>
+      </w:r>
+      <w:proofErr w:type="spellStart"/>
+      <w:r>
+        <w:rPr>
+          <w:b/>
+          <w:bCs/>
+          <w:color w:val="FF0000"/>
+          <w:lang w:val="pt-BR"/>
+        </w:rPr>
+        <w:t>debugger</w:t>
+      </w:r>
+      <w:proofErr w:type="spellEnd"/>
+      <w:r>
+        <w:rPr>
+          <w:color w:val="FF0000"/>
+          <w:lang w:val="pt-BR"/>
+        </w:rPr>
+        <w:t xml:space="preserve"> </w:t>
+      </w:r>
+      <w:r>
+        <w:rPr>
+          <w:lang w:val="pt-BR"/>
+        </w:rPr>
+        <w:t xml:space="preserve">dentro de uma função, ao executar nosso código, </w:t>
+      </w:r>
+      <w:r>
+        <w:rPr>
+          <w:lang w:val="pt-BR"/>
+        </w:rPr>
+        <w:t xml:space="preserve">se o inspecionamento da página estiver aberto, o </w:t>
+      </w:r>
+      <w:proofErr w:type="spellStart"/>
+      <w:r>
+        <w:rPr>
+          <w:lang w:val="pt-BR"/>
+        </w:rPr>
+        <w:t>debugador</w:t>
+      </w:r>
+      <w:proofErr w:type="spellEnd"/>
+      <w:r>
+        <w:rPr>
+          <w:lang w:val="pt-BR"/>
+        </w:rPr>
+        <w:t xml:space="preserve"> vai parar o </w:t>
+      </w:r>
+      <w:r>
+        <w:rPr>
+          <w:lang w:val="pt-BR"/>
+        </w:rPr>
+        <w:t xml:space="preserve">breakpoint onde estiver escrito esse </w:t>
+      </w:r>
+      <w:proofErr w:type="spellStart"/>
+      <w:r>
+        <w:rPr>
+          <w:b/>
+          <w:bCs/>
+          <w:color w:val="FF0000"/>
+          <w:lang w:val="pt-BR"/>
+        </w:rPr>
+        <w:t>debugger</w:t>
+      </w:r>
+      <w:proofErr w:type="spellEnd"/>
+    </w:p>
+    <w:p>
+      <w:pPr>
+        <w:pStyle w:val="ListParagraph"/>
+        <w:numPr>
+          <w:ilvl w:val="0"/>
+          <w:numId w:val="4"/>
+        </w:numPr>
+        <w:spacing w:line="360" w:lineRule="auto"/>
+        <w:ind w:left="360"/>
+        <w:rPr>
+          <w:lang w:val="pt-BR"/>
+        </w:rPr>
+      </w:pPr>
+      <w:r>
+        <w:rPr>
+          <w:lang w:val="pt-BR"/>
+        </w:rPr>
+        <w:t xml:space="preserve">Esse comando acima é um macete de </w:t>
+      </w:r>
+      <w:proofErr w:type="spellStart"/>
+      <w:r>
+        <w:rPr>
+          <w:lang w:val="pt-BR"/>
+        </w:rPr>
+        <w:t>debugação</w:t>
+      </w:r>
+      <w:proofErr w:type="spellEnd"/>
+      <w:r>
+        <w:rPr>
+          <w:lang w:val="pt-BR"/>
+        </w:rPr>
+        <w:t xml:space="preserve"> no navegador, onde não precisamos achar onde está nosso código, o próprio </w:t>
+      </w:r>
+      <w:proofErr w:type="spellStart"/>
+      <w:r>
+        <w:rPr>
+          <w:lang w:val="pt-BR"/>
+        </w:rPr>
+        <w:t>de</w:t>
+      </w:r>
+      <w:r>
+        <w:rPr>
+          <w:lang w:val="pt-BR"/>
+        </w:rPr>
+        <w:t>bugger</w:t>
+      </w:r>
+      <w:proofErr w:type="spellEnd"/>
+      <w:r>
+        <w:rPr>
+          <w:lang w:val="pt-BR"/>
+        </w:rPr>
+        <w:t xml:space="preserve"> nos guia</w:t>
+      </w:r>
+    </w:p>
+    <w:p>
+      <w:pPr>
+        <w:pStyle w:val="ListParagraph"/>
+        <w:numPr>
+          <w:ilvl w:val="0"/>
+          <w:numId w:val="4"/>
+        </w:numPr>
+        <w:spacing w:line="360" w:lineRule="auto"/>
+        <w:ind w:left="360"/>
+        <w:rPr>
+          <w:lang w:val="pt-BR"/>
+        </w:rPr>
+      </w:pPr>
+      <w:r>
+        <w:rPr>
+          <w:lang w:val="pt-BR"/>
+        </w:rPr>
+        <w:t xml:space="preserve">Se usarmos a função </w:t>
+      </w:r>
+      <w:proofErr w:type="spellStart"/>
+      <w:r>
+        <w:rPr>
+          <w:b/>
+          <w:bCs/>
+          <w:lang w:val="pt-BR"/>
+        </w:rPr>
+        <w:t>document.getElementsByClassName</w:t>
+      </w:r>
+      <w:proofErr w:type="spellEnd"/>
+      <w:r>
+        <w:rPr>
+          <w:b/>
+          <w:bCs/>
+          <w:lang w:val="pt-BR"/>
+        </w:rPr>
+        <w:t>(‘nome-da-classe’)</w:t>
+      </w:r>
+      <w:r>
+        <w:rPr>
+          <w:lang w:val="pt-BR"/>
+        </w:rPr>
+        <w:t xml:space="preserve">, podemos ter como retorno uma lista, pois uma classe pode ter vários </w:t>
+      </w:r>
+      <w:r>
+        <w:rPr>
+          <w:lang w:val="pt-BR"/>
+        </w:rPr>
+        <w:t>subelementos</w:t>
+      </w:r>
+    </w:p>
+    <w:p>
+      <w:pPr>
+        <w:pStyle w:val="ListParagraph"/>
+        <w:numPr>
+          <w:ilvl w:val="0"/>
+          <w:numId w:val="4"/>
+        </w:numPr>
+        <w:spacing w:line="360" w:lineRule="auto"/>
+        <w:ind w:left="360"/>
+        <w:rPr>
+          <w:lang w:val="pt-BR"/>
+        </w:rPr>
+      </w:pPr>
+      <w:r>
+        <w:rPr>
+          <w:lang w:val="pt-BR"/>
+        </w:rPr>
+        <w:t xml:space="preserve">Porém, se usarmos o </w:t>
+      </w:r>
+      <w:proofErr w:type="spellStart"/>
+      <w:r>
+        <w:rPr>
+          <w:b/>
+          <w:bCs/>
+          <w:lang w:val="pt-BR"/>
+        </w:rPr>
+        <w:t>document.getElementById</w:t>
+      </w:r>
+      <w:proofErr w:type="spellEnd"/>
+      <w:r>
+        <w:rPr>
+          <w:lang w:val="pt-BR"/>
+        </w:rPr>
+        <w:t>, só teríamos 1 retorno, pois somente um elemento da página pode ter aquele ID</w:t>
+      </w:r>
+    </w:p>
+    <w:p>
+      <w:pPr>
+        <w:pStyle w:val="ListParagraph"/>
+        <w:numPr>
+          <w:ilvl w:val="0"/>
+          <w:numId w:val="4"/>
+        </w:numPr>
+        <w:spacing w:line="360" w:lineRule="auto"/>
+        <w:ind w:left="360"/>
+        <w:rPr>
+          <w:lang w:val="pt-BR"/>
+        </w:rPr>
+      </w:pPr>
+      <w:r>
+        <w:rPr>
+          <w:lang w:val="pt-BR"/>
+        </w:rPr>
+        <w:t xml:space="preserve">Função </w:t>
+      </w:r>
+      <w:proofErr w:type="spellStart"/>
+      <w:r>
+        <w:rPr>
+          <w:b/>
+          <w:bCs/>
+          <w:color w:val="FF0000"/>
+          <w:lang w:val="pt-BR"/>
+        </w:rPr>
+        <w:t>map</w:t>
+      </w:r>
+      <w:proofErr w:type="spellEnd"/>
+      <w:r>
+        <w:rPr>
+          <w:b/>
+          <w:bCs/>
+          <w:color w:val="FF0000"/>
+          <w:lang w:val="pt-BR"/>
+        </w:rPr>
+        <w:t xml:space="preserve"> </w:t>
+      </w:r>
+      <w:r>
+        <w:rPr>
+          <w:lang w:val="pt-BR"/>
+        </w:rPr>
+        <w:t>– passamos uma função transformadora que transforma um elemento em outro</w:t>
+      </w:r>
+    </w:p>
+    <w:p>
+      <w:pPr>
+        <w:pStyle w:val="ListParagraph"/>
+        <w:numPr>
+          <w:ilvl w:val="0"/>
+          <w:numId w:val="4"/>
+        </w:numPr>
+        <w:spacing w:line="360" w:lineRule="auto"/>
+        <w:ind w:left="360"/>
+        <w:rPr>
+          <w:lang w:val="pt-BR"/>
+        </w:rPr>
+      </w:pPr>
+      <w:r>
+        <w:rPr>
+          <w:lang w:val="pt-BR"/>
+        </w:rPr>
+        <w:t xml:space="preserve">O método </w:t>
+      </w:r>
+      <w:proofErr w:type="spellStart"/>
+      <w:r>
+        <w:rPr>
+          <w:b/>
+          <w:bCs/>
+          <w:lang w:val="pt-BR"/>
+        </w:rPr>
+        <w:t>Promise.all</w:t>
+      </w:r>
+      <w:proofErr w:type="spellEnd"/>
+      <w:r>
+        <w:rPr>
+          <w:b/>
+          <w:bCs/>
+          <w:lang w:val="pt-BR"/>
+        </w:rPr>
+        <w:t>()</w:t>
+      </w:r>
+      <w:r>
+        <w:rPr>
+          <w:lang w:val="pt-BR"/>
+        </w:rPr>
+        <w:t xml:space="preserve"> recebe um </w:t>
+      </w:r>
+      <w:proofErr w:type="spellStart"/>
+      <w:r>
+        <w:rPr>
+          <w:lang w:val="pt-BR"/>
+        </w:rPr>
+        <w:t>array</w:t>
+      </w:r>
+      <w:proofErr w:type="spellEnd"/>
+      <w:r>
+        <w:rPr>
+          <w:lang w:val="pt-BR"/>
+        </w:rPr>
+        <w:t xml:space="preserve"> de </w:t>
+      </w:r>
+      <w:proofErr w:type="spellStart"/>
+      <w:r>
+        <w:rPr>
+          <w:lang w:val="pt-BR"/>
+        </w:rPr>
+        <w:t>promises</w:t>
+      </w:r>
+      <w:proofErr w:type="spellEnd"/>
+      <w:r>
+        <w:rPr>
+          <w:lang w:val="pt-BR"/>
+        </w:rPr>
+        <w:t xml:space="preserve"> e te permite fazer algo somente quando finalizar todas as </w:t>
+      </w:r>
+      <w:proofErr w:type="spellStart"/>
+      <w:r>
+        <w:rPr>
+          <w:lang w:val="pt-BR"/>
+        </w:rPr>
+        <w:t>promises</w:t>
+      </w:r>
+      <w:proofErr w:type="spellEnd"/>
+      <w:r>
+        <w:rPr>
+          <w:lang w:val="pt-BR"/>
+        </w:rPr>
+        <w:t xml:space="preserve">, usando um </w:t>
+      </w:r>
+      <w:proofErr w:type="spellStart"/>
+      <w:r>
+        <w:rPr>
+          <w:b/>
+          <w:bCs/>
+          <w:lang w:val="pt-BR"/>
+        </w:rPr>
+        <w:t>then</w:t>
+      </w:r>
+      <w:proofErr w:type="spellEnd"/>
+      <w:r>
+        <w:rPr>
+          <w:b/>
+          <w:bCs/>
+          <w:lang w:val="pt-BR"/>
+        </w:rPr>
+        <w:t>()</w:t>
+      </w:r>
+      <w:r>
+        <w:rPr>
+          <w:lang w:val="pt-BR"/>
+        </w:rPr>
+        <w:t xml:space="preserve"> </w:t>
+      </w:r>
+      <w:r>
+        <w:rPr>
+          <w:lang w:val="pt-BR"/>
+        </w:rPr>
+        <w:t>no final da estrutura</w:t>
+      </w:r>
     </w:p>
     <w:sectPr>
       <w:pgSz w:w="11906" w:h="16838"/>
@@ -2482,16 +3086,16 @@
     </w:lvl>
   </w:abstractNum>
   <w:abstractNum w:abstractNumId="2" w15:restartNumberingAfterBreak="0">
-    <w:nsid w:val="69C03C18"/>
+    <w:nsid w:val="509A68B1"/>
     <w:multiLevelType w:val="hybridMultilevel"/>
-    <w:tmpl w:val="3D1E33D2"/>
+    <w:tmpl w:val="260057B8"/>
     <w:lvl w:ilvl="0" w:tplc="04090001">
       <w:start w:val="1"/>
       <w:numFmt w:val="bullet"/>
       <w:lvlText w:val=""/>
       <w:lvlJc w:val="left"/>
       <w:pPr>
-        <w:ind w:left="720" w:hanging="360"/>
+        <w:ind w:left="1080" w:hanging="360"/>
       </w:pPr>
       <w:rPr>
         <w:rFonts w:ascii="Symbol" w:hAnsi="Symbol" w:hint="default"/>
@@ -2503,7 +3107,7 @@
       <w:lvlText w:val="o"/>
       <w:lvlJc w:val="left"/>
       <w:pPr>
-        <w:ind w:left="1440" w:hanging="360"/>
+        <w:ind w:left="1800" w:hanging="360"/>
       </w:pPr>
       <w:rPr>
         <w:rFonts w:ascii="Courier New" w:hAnsi="Courier New" w:cs="Courier New" w:hint="default"/>
@@ -2515,7 +3119,7 @@
       <w:lvlText w:val=""/>
       <w:lvlJc w:val="left"/>
       <w:pPr>
-        <w:ind w:left="2160" w:hanging="360"/>
+        <w:ind w:left="2520" w:hanging="360"/>
       </w:pPr>
       <w:rPr>
         <w:rFonts w:ascii="Wingdings" w:hAnsi="Wingdings" w:hint="default"/>
@@ -2527,7 +3131,7 @@
       <w:lvlText w:val=""/>
       <w:lvlJc w:val="left"/>
       <w:pPr>
-        <w:ind w:left="2880" w:hanging="360"/>
+        <w:ind w:left="3240" w:hanging="360"/>
       </w:pPr>
       <w:rPr>
         <w:rFonts w:ascii="Symbol" w:hAnsi="Symbol" w:hint="default"/>
@@ -2539,7 +3143,7 @@
       <w:lvlText w:val="o"/>
       <w:lvlJc w:val="left"/>
       <w:pPr>
-        <w:ind w:left="3600" w:hanging="360"/>
+        <w:ind w:left="3960" w:hanging="360"/>
       </w:pPr>
       <w:rPr>
         <w:rFonts w:ascii="Courier New" w:hAnsi="Courier New" w:cs="Courier New" w:hint="default"/>
@@ -2551,7 +3155,7 @@
       <w:lvlText w:val=""/>
       <w:lvlJc w:val="left"/>
       <w:pPr>
-        <w:ind w:left="4320" w:hanging="360"/>
+        <w:ind w:left="4680" w:hanging="360"/>
       </w:pPr>
       <w:rPr>
         <w:rFonts w:ascii="Wingdings" w:hAnsi="Wingdings" w:hint="default"/>
@@ -2563,7 +3167,7 @@
       <w:lvlText w:val=""/>
       <w:lvlJc w:val="left"/>
       <w:pPr>
-        <w:ind w:left="5040" w:hanging="360"/>
+        <w:ind w:left="5400" w:hanging="360"/>
       </w:pPr>
       <w:rPr>
         <w:rFonts w:ascii="Symbol" w:hAnsi="Symbol" w:hint="default"/>
@@ -2575,7 +3179,7 @@
       <w:lvlText w:val="o"/>
       <w:lvlJc w:val="left"/>
       <w:pPr>
-        <w:ind w:left="5760" w:hanging="360"/>
+        <w:ind w:left="6120" w:hanging="360"/>
       </w:pPr>
       <w:rPr>
         <w:rFonts w:ascii="Courier New" w:hAnsi="Courier New" w:cs="Courier New" w:hint="default"/>
@@ -2587,6 +3191,119 @@
       <w:lvlText w:val=""/>
       <w:lvlJc w:val="left"/>
       <w:pPr>
+        <w:ind w:left="6840" w:hanging="360"/>
+      </w:pPr>
+      <w:rPr>
+        <w:rFonts w:ascii="Wingdings" w:hAnsi="Wingdings" w:hint="default"/>
+      </w:rPr>
+    </w:lvl>
+  </w:abstractNum>
+  <w:abstractNum w:abstractNumId="3" w15:restartNumberingAfterBreak="0">
+    <w:nsid w:val="69C03C18"/>
+    <w:multiLevelType w:val="hybridMultilevel"/>
+    <w:tmpl w:val="3D1E33D2"/>
+    <w:lvl w:ilvl="0" w:tplc="04090001">
+      <w:start w:val="1"/>
+      <w:numFmt w:val="bullet"/>
+      <w:lvlText w:val=""/>
+      <w:lvlJc w:val="left"/>
+      <w:pPr>
+        <w:ind w:left="720" w:hanging="360"/>
+      </w:pPr>
+      <w:rPr>
+        <w:rFonts w:ascii="Symbol" w:hAnsi="Symbol" w:hint="default"/>
+      </w:rPr>
+    </w:lvl>
+    <w:lvl w:ilvl="1" w:tplc="04090003" w:tentative="1">
+      <w:start w:val="1"/>
+      <w:numFmt w:val="bullet"/>
+      <w:lvlText w:val="o"/>
+      <w:lvlJc w:val="left"/>
+      <w:pPr>
+        <w:ind w:left="1440" w:hanging="360"/>
+      </w:pPr>
+      <w:rPr>
+        <w:rFonts w:ascii="Courier New" w:hAnsi="Courier New" w:cs="Courier New" w:hint="default"/>
+      </w:rPr>
+    </w:lvl>
+    <w:lvl w:ilvl="2" w:tplc="04090005" w:tentative="1">
+      <w:start w:val="1"/>
+      <w:numFmt w:val="bullet"/>
+      <w:lvlText w:val=""/>
+      <w:lvlJc w:val="left"/>
+      <w:pPr>
+        <w:ind w:left="2160" w:hanging="360"/>
+      </w:pPr>
+      <w:rPr>
+        <w:rFonts w:ascii="Wingdings" w:hAnsi="Wingdings" w:hint="default"/>
+      </w:rPr>
+    </w:lvl>
+    <w:lvl w:ilvl="3" w:tplc="04090001" w:tentative="1">
+      <w:start w:val="1"/>
+      <w:numFmt w:val="bullet"/>
+      <w:lvlText w:val=""/>
+      <w:lvlJc w:val="left"/>
+      <w:pPr>
+        <w:ind w:left="2880" w:hanging="360"/>
+      </w:pPr>
+      <w:rPr>
+        <w:rFonts w:ascii="Symbol" w:hAnsi="Symbol" w:hint="default"/>
+      </w:rPr>
+    </w:lvl>
+    <w:lvl w:ilvl="4" w:tplc="04090003" w:tentative="1">
+      <w:start w:val="1"/>
+      <w:numFmt w:val="bullet"/>
+      <w:lvlText w:val="o"/>
+      <w:lvlJc w:val="left"/>
+      <w:pPr>
+        <w:ind w:left="3600" w:hanging="360"/>
+      </w:pPr>
+      <w:rPr>
+        <w:rFonts w:ascii="Courier New" w:hAnsi="Courier New" w:cs="Courier New" w:hint="default"/>
+      </w:rPr>
+    </w:lvl>
+    <w:lvl w:ilvl="5" w:tplc="04090005" w:tentative="1">
+      <w:start w:val="1"/>
+      <w:numFmt w:val="bullet"/>
+      <w:lvlText w:val=""/>
+      <w:lvlJc w:val="left"/>
+      <w:pPr>
+        <w:ind w:left="4320" w:hanging="360"/>
+      </w:pPr>
+      <w:rPr>
+        <w:rFonts w:ascii="Wingdings" w:hAnsi="Wingdings" w:hint="default"/>
+      </w:rPr>
+    </w:lvl>
+    <w:lvl w:ilvl="6" w:tplc="04090001" w:tentative="1">
+      <w:start w:val="1"/>
+      <w:numFmt w:val="bullet"/>
+      <w:lvlText w:val=""/>
+      <w:lvlJc w:val="left"/>
+      <w:pPr>
+        <w:ind w:left="5040" w:hanging="360"/>
+      </w:pPr>
+      <w:rPr>
+        <w:rFonts w:ascii="Symbol" w:hAnsi="Symbol" w:hint="default"/>
+      </w:rPr>
+    </w:lvl>
+    <w:lvl w:ilvl="7" w:tplc="04090003" w:tentative="1">
+      <w:start w:val="1"/>
+      <w:numFmt w:val="bullet"/>
+      <w:lvlText w:val="o"/>
+      <w:lvlJc w:val="left"/>
+      <w:pPr>
+        <w:ind w:left="5760" w:hanging="360"/>
+      </w:pPr>
+      <w:rPr>
+        <w:rFonts w:ascii="Courier New" w:hAnsi="Courier New" w:cs="Courier New" w:hint="default"/>
+      </w:rPr>
+    </w:lvl>
+    <w:lvl w:ilvl="8" w:tplc="04090005" w:tentative="1">
+      <w:start w:val="1"/>
+      <w:numFmt w:val="bullet"/>
+      <w:lvlText w:val=""/>
+      <w:lvlJc w:val="left"/>
+      <w:pPr>
         <w:ind w:left="6480" w:hanging="360"/>
       </w:pPr>
       <w:rPr>
@@ -2595,13 +3312,16 @@
     </w:lvl>
   </w:abstractNum>
   <w:num w:numId="1" w16cid:durableId="1030912380">
-    <w:abstractNumId w:val="2"/>
+    <w:abstractNumId w:val="3"/>
   </w:num>
   <w:num w:numId="2" w16cid:durableId="70389874">
     <w:abstractNumId w:val="0"/>
   </w:num>
   <w:num w:numId="3" w16cid:durableId="920480054">
     <w:abstractNumId w:val="1"/>
+  </w:num>
+  <w:num w:numId="4" w16cid:durableId="823397701">
+    <w:abstractNumId w:val="2"/>
   </w:num>
 </w:numbering>
 </file>

</xml_diff>